<commit_message>
init with 3 forms
</commit_message>
<xml_diff>
--- a/Server/public/templates/OilChangeAndFilterServicing.docx
+++ b/Server/public/templates/OilChangeAndFilterServicing.docx
@@ -10,8 +10,6 @@
           <w:sz w:val="24"/>
         </w:rPr>
       </w:pPr>
-      <w:bookmarkStart w:id="0" w:name="_GoBack"/>
-      <w:bookmarkEnd w:id="0"/>
       <w:r>
         <w:rPr>
           <w:b/>
@@ -883,6 +881,8 @@
       <w:pPr>
         <w:pStyle w:val="NoSpacing"/>
       </w:pPr>
+      <w:bookmarkStart w:id="0" w:name="_GoBack"/>
+      <w:bookmarkEnd w:id="0"/>
     </w:p>
     <w:p>
       <w:pPr>
@@ -1007,7 +1007,7 @@
       </w:r>
     </w:p>
     <w:sectPr>
-      <w:pgSz w:w="15840" w:h="12240" w:orient="landscape"/>
+      <w:pgSz w:w="16839" w:h="11907" w:orient="landscape" w:code="9"/>
       <w:pgMar w:top="1440" w:right="1440" w:bottom="720" w:left="1440" w:header="720" w:footer="720" w:gutter="0"/>
       <w:cols w:space="720"/>
       <w:docGrid w:linePitch="360"/>

</xml_diff>